<commit_message>
Cambios en la documentación de prolog
</commit_message>
<xml_diff>
--- a/ProyectoLogica/DocumentaciónProlog.docx
+++ b/ProyectoLogica/DocumentaciónProlog.docx
@@ -8,6 +8,7 @@
           <w:rFonts w:asciiTheme="majorHAnsi" w:eastAsiaTheme="majorEastAsia" w:hAnsiTheme="majorHAnsi" w:cstheme="majorBidi"/>
           <w:sz w:val="76"/>
           <w:szCs w:val="76"/>
+          <w:lang w:eastAsia="en-US"/>
         </w:rPr>
         <w:id w:val="869496214"/>
         <w:docPartObj>
@@ -20,7 +21,6 @@
           <w:rFonts w:asciiTheme="minorHAnsi" w:eastAsiaTheme="minorHAnsi" w:hAnsiTheme="minorHAnsi" w:cstheme="minorBidi"/>
           <w:sz w:val="22"/>
           <w:szCs w:val="22"/>
-          <w:lang w:eastAsia="en-US"/>
         </w:rPr>
       </w:sdtEndPr>
       <w:sdtContent>
@@ -37,10 +37,10 @@
             <w:tblLook w:val="04A0" w:firstRow="1" w:lastRow="0" w:firstColumn="1" w:lastColumn="0" w:noHBand="0" w:noVBand="1"/>
           </w:tblPr>
           <w:tblGrid>
-            <w:gridCol w:w="6331"/>
-            <w:gridCol w:w="1471"/>
-            <w:gridCol w:w="1205"/>
-            <w:gridCol w:w="1309"/>
+            <w:gridCol w:w="6349"/>
+            <w:gridCol w:w="1380"/>
+            <w:gridCol w:w="1207"/>
+            <w:gridCol w:w="1380"/>
           </w:tblGrid>
           <w:tr>
             <w:tc>
@@ -78,6 +78,7 @@
                     <w:dataBinding w:prefixMappings="xmlns:ns0='http://schemas.openxmlformats.org/package/2006/metadata/core-properties' xmlns:ns1='http://purl.org/dc/elements/1.1/'" w:xpath="/ns0:coreProperties[1]/ns1:title[1]" w:storeItemID="{6C3C8BC8-F283-45AE-878A-BAB7291924A1}"/>
                     <w:text/>
                   </w:sdtPr>
+                  <w:sdtEndPr/>
                   <w:sdtContent>
                     <w:r>
                       <w:rPr>
@@ -139,6 +140,7 @@
                 <w:dataBinding w:prefixMappings="xmlns:ns0='http://schemas.microsoft.com/office/2006/coverPageProps'" w:xpath="/ns0:CoverPageProperties[1]/ns0:Abstract[1]" w:storeItemID="{55AF091B-3C7A-41E3-B477-F2FDAA23CFDA}"/>
                 <w:text/>
               </w:sdtPr>
+              <w:sdtEndPr/>
               <w:sdtContent>
                 <w:tc>
                   <w:tcPr>
@@ -159,54 +161,26 @@
                 </w:tc>
               </w:sdtContent>
             </w:sdt>
-            <w:sdt>
-              <w:sdtPr>
-                <w:rPr>
-                  <w:rFonts w:asciiTheme="majorHAnsi" w:eastAsiaTheme="majorEastAsia" w:hAnsiTheme="majorHAnsi" w:cstheme="majorBidi"/>
-                  <w:sz w:val="36"/>
-                  <w:szCs w:val="36"/>
-                </w:rPr>
-                <w:alias w:val="Subtítulo"/>
-                <w:id w:val="276713189"/>
-                <w:placeholder>
-                  <w:docPart w:val="CCB31D2CC2A6475BBF253F2437AB0B24"/>
-                </w:placeholder>
-                <w:showingPlcHdr/>
-                <w:dataBinding w:prefixMappings="xmlns:ns0='http://schemas.openxmlformats.org/package/2006/metadata/core-properties' xmlns:ns1='http://purl.org/dc/elements/1.1/'" w:xpath="/ns0:coreProperties[1]/ns1:subject[1]" w:storeItemID="{6C3C8BC8-F283-45AE-878A-BAB7291924A1}"/>
-                <w:text/>
-              </w:sdtPr>
-              <w:sdtContent>
-                <w:tc>
-                  <w:tcPr>
-                    <w:tcW w:w="2587" w:type="dxa"/>
-                    <w:gridSpan w:val="2"/>
-                    <w:tcBorders>
-                      <w:top w:val="single" w:sz="18" w:space="0" w:color="808080" w:themeColor="background1" w:themeShade="80"/>
-                    </w:tcBorders>
-                    <w:vAlign w:val="center"/>
-                  </w:tcPr>
-                  <w:p>
-                    <w:pPr>
-                      <w:pStyle w:val="Sinespaciado"/>
-                      <w:rPr>
-                        <w:rFonts w:asciiTheme="majorHAnsi" w:eastAsiaTheme="majorEastAsia" w:hAnsiTheme="majorHAnsi" w:cstheme="majorBidi"/>
-                        <w:sz w:val="36"/>
-                        <w:szCs w:val="36"/>
-                      </w:rPr>
-                    </w:pPr>
-                    <w:r>
-                      <w:rPr>
-                        <w:rFonts w:asciiTheme="majorHAnsi" w:eastAsiaTheme="majorEastAsia" w:hAnsiTheme="majorHAnsi" w:cstheme="majorBidi"/>
-                        <w:sz w:val="36"/>
-                        <w:szCs w:val="36"/>
-                        <w:lang w:val="es-ES"/>
-                      </w:rPr>
-                      <w:t>[Escriba el subtítulo del documento]</w:t>
-                    </w:r>
-                  </w:p>
-                </w:tc>
-              </w:sdtContent>
-            </w:sdt>
+            <w:tc>
+              <w:tcPr>
+                <w:tcW w:w="2587" w:type="dxa"/>
+                <w:gridSpan w:val="2"/>
+                <w:tcBorders>
+                  <w:top w:val="single" w:sz="18" w:space="0" w:color="808080" w:themeColor="background1" w:themeShade="80"/>
+                </w:tcBorders>
+                <w:vAlign w:val="center"/>
+              </w:tcPr>
+              <w:p>
+                <w:pPr>
+                  <w:pStyle w:val="Sinespaciado"/>
+                  <w:rPr>
+                    <w:rFonts w:asciiTheme="majorHAnsi" w:eastAsiaTheme="majorEastAsia" w:hAnsiTheme="majorHAnsi" w:cstheme="majorBidi"/>
+                    <w:sz w:val="36"/>
+                    <w:szCs w:val="36"/>
+                  </w:rPr>
+                </w:pPr>
+              </w:p>
+            </w:tc>
           </w:tr>
         </w:tbl>
         <w:p/>
@@ -220,7 +194,13 @@
     <w:sdt>
       <w:sdtPr>
         <w:rPr>
-          <w:lang w:val="es-ES"/>
+          <w:rFonts w:asciiTheme="minorHAnsi" w:eastAsiaTheme="minorHAnsi" w:hAnsiTheme="minorHAnsi" w:cstheme="minorBidi"/>
+          <w:b w:val="0"/>
+          <w:bCs w:val="0"/>
+          <w:color w:val="auto"/>
+          <w:sz w:val="22"/>
+          <w:szCs w:val="22"/>
+          <w:lang w:val="es-ES" w:eastAsia="en-US"/>
         </w:rPr>
         <w:id w:val="750931892"/>
         <w:docPartObj>
@@ -228,15 +208,7 @@
           <w:docPartUnique/>
         </w:docPartObj>
       </w:sdtPr>
-      <w:sdtEndPr>
-        <w:rPr>
-          <w:rFonts w:asciiTheme="minorHAnsi" w:eastAsiaTheme="minorHAnsi" w:hAnsiTheme="minorHAnsi" w:cstheme="minorBidi"/>
-          <w:color w:val="auto"/>
-          <w:sz w:val="22"/>
-          <w:szCs w:val="22"/>
-          <w:lang w:eastAsia="en-US"/>
-        </w:rPr>
-      </w:sdtEndPr>
+      <w:sdtEndPr/>
       <w:sdtContent>
         <w:p>
           <w:pPr>
@@ -492,10 +464,29 @@
     </w:p>
     <w:p>
       <w:r>
-        <w:t xml:space="preserve">La configuración es representada mediante una lista doble de posiciones, </w:t>
-      </w:r>
-      <w:r>
-        <w:t xml:space="preserve">por </w:t>
+        <w:t>La configuración es representada mediante una lista doble de posiciones</w:t>
+      </w:r>
+      <w:r>
+        <w:t>.</w:t>
+      </w:r>
+      <w:r>
+        <w:t xml:space="preserve"> </w:t>
+      </w:r>
+      <w:r>
+        <w:t>Optamos por empezar por las últimas filas para que los métodos resulten más eficientes a la hora de recorrer la configuración, debido a que las fichas se colocan de abajo hacia arriba</w:t>
+      </w:r>
+      <w:r>
+        <w:t>.</w:t>
+      </w:r>
+    </w:p>
+    <w:p>
+      <w:r>
+        <w:t>P</w:t>
+      </w:r>
+      <w:bookmarkStart w:id="1" w:name="_GoBack"/>
+      <w:bookmarkEnd w:id="1"/>
+      <w:r>
+        <w:t xml:space="preserve">or </w:t>
       </w:r>
       <w:r>
         <w:t>ejemplo:</w:t>
@@ -687,6 +678,7 @@
           <w:color w:val="000000"/>
           <w:sz w:val="20"/>
           <w:szCs w:val="20"/>
+          <w:lang w:eastAsia="es-AR"/>
         </w:rPr>
         <mc:AlternateContent>
           <mc:Choice Requires="wps">
@@ -781,6 +773,7 @@
           <w:color w:val="000000"/>
           <w:sz w:val="20"/>
           <w:szCs w:val="20"/>
+          <w:lang w:eastAsia="es-AR"/>
         </w:rPr>
         <mc:AlternateContent>
           <mc:Choice Requires="wps">
@@ -871,6 +864,7 @@
           <w:color w:val="000000"/>
           <w:sz w:val="20"/>
           <w:szCs w:val="20"/>
+          <w:lang w:eastAsia="es-AR"/>
         </w:rPr>
         <mc:AlternateContent>
           <mc:Choice Requires="wps">
@@ -961,6 +955,7 @@
           <w:color w:val="000000"/>
           <w:sz w:val="20"/>
           <w:szCs w:val="20"/>
+          <w:lang w:eastAsia="es-AR"/>
         </w:rPr>
         <mc:AlternateContent>
           <mc:Choice Requires="wps">
@@ -1051,6 +1046,7 @@
           <w:color w:val="000000"/>
           <w:sz w:val="20"/>
           <w:szCs w:val="20"/>
+          <w:lang w:eastAsia="es-AR"/>
         </w:rPr>
         <mc:AlternateContent>
           <mc:Choice Requires="wps">
@@ -1141,6 +1137,7 @@
           <w:color w:val="000000"/>
           <w:sz w:val="20"/>
           <w:szCs w:val="20"/>
+          <w:lang w:eastAsia="es-AR"/>
         </w:rPr>
         <mc:AlternateContent>
           <mc:Choice Requires="wps">
@@ -1231,6 +1228,7 @@
           <w:color w:val="000000"/>
           <w:sz w:val="20"/>
           <w:szCs w:val="20"/>
+          <w:lang w:eastAsia="es-AR"/>
         </w:rPr>
         <mc:AlternateContent>
           <mc:Choice Requires="wps">
@@ -1316,6 +1314,7 @@
       <w:r>
         <w:rPr>
           <w:noProof/>
+          <w:lang w:eastAsia="es-AR"/>
         </w:rPr>
         <mc:AlternateContent>
           <mc:Choice Requires="wps">
@@ -1528,8 +1527,6 @@
           </wp:inline>
         </w:drawing>
       </w:r>
-      <w:bookmarkStart w:id="1" w:name="_GoBack"/>
-      <w:bookmarkEnd w:id="1"/>
     </w:p>
     <w:p>
       <w:pPr>
@@ -2153,13 +2150,7 @@
       </w:r>
       <w:proofErr w:type="spellEnd"/>
       <w:r>
-        <w:t xml:space="preserve"> se encarga de buscar</w:t>
-      </w:r>
-      <w:r>
-        <w:t xml:space="preserve"> una diagonal de cuatro fichas del mismo color</w:t>
-      </w:r>
-      <w:r>
-        <w:t xml:space="preserve"> </w:t>
+        <w:t xml:space="preserve"> se encarga de buscar una diagonal de cuatro fichas del mismo color </w:t>
       </w:r>
       <w:r>
         <w:t>en las siete posiciones de l</w:t>
@@ -2299,10 +2290,7 @@
         <w:t>)</w:t>
       </w:r>
       <w:r>
-        <w:t xml:space="preserve"> </w:t>
-      </w:r>
-      <w:r>
-        <w:t xml:space="preserve">cuentan con un método auxiliar </w:t>
+        <w:t xml:space="preserve"> cuentan con un método auxiliar </w:t>
       </w:r>
       <w:r>
         <w:rPr>
@@ -2719,6 +2707,7 @@
         <w:docPartUnique/>
       </w:docPartObj>
     </w:sdtPr>
+    <w:sdtEndPr/>
     <w:sdtContent>
       <w:p>
         <w:pPr>
@@ -4019,38 +4008,6 @@
         </w:p>
       </w:docPartBody>
     </w:docPart>
-    <w:docPart>
-      <w:docPartPr>
-        <w:name w:val="CCB31D2CC2A6475BBF253F2437AB0B24"/>
-        <w:category>
-          <w:name w:val="General"/>
-          <w:gallery w:val="placeholder"/>
-        </w:category>
-        <w:types>
-          <w:type w:val="bbPlcHdr"/>
-        </w:types>
-        <w:behaviors>
-          <w:behavior w:val="content"/>
-        </w:behaviors>
-        <w:guid w:val="{EB092DB6-C3EB-49B5-B4CA-008E25936783}"/>
-      </w:docPartPr>
-      <w:docPartBody>
-        <w:p>
-          <w:pPr>
-            <w:pStyle w:val="CCB31D2CC2A6475BBF253F2437AB0B24"/>
-          </w:pPr>
-          <w:r>
-            <w:rPr>
-              <w:rFonts w:asciiTheme="majorHAnsi" w:eastAsiaTheme="majorEastAsia" w:hAnsiTheme="majorHAnsi" w:cstheme="majorBidi"/>
-              <w:sz w:val="36"/>
-              <w:szCs w:val="36"/>
-              <w:lang w:val="es-ES"/>
-            </w:rPr>
-            <w:t>[Escriba el subtítulo del documento]</w:t>
-          </w:r>
-        </w:p>
-      </w:docPartBody>
-    </w:docPart>
   </w:docParts>
 </w:glossaryDocument>
 </file>
@@ -4096,8 +4053,9 @@
     <w:panose1 w:val="020B0604030504040204"/>
     <w:charset w:val="00"/>
     <w:family w:val="swiss"/>
+    <w:notTrueType/>
     <w:pitch w:val="variable"/>
-    <w:sig w:usb0="E1002EFF" w:usb1="C000605B" w:usb2="00000029" w:usb3="00000000" w:csb0="000101FF" w:csb1="00000000"/>
+    <w:sig w:usb0="00000003" w:usb1="00000000" w:usb2="00000000" w:usb3="00000000" w:csb0="00000001" w:csb1="00000000"/>
   </w:font>
   <w:font w:name="Segoe UI">
     <w:panose1 w:val="020B0502040204020203"/>
@@ -4138,7 +4096,9 @@
   </w:compat>
   <w:rsids>
     <w:rsidRoot w:val="001E0EB9"/>
+    <w:rsid w:val="001B5DD2"/>
     <w:rsid w:val="001E0EB9"/>
+    <w:rsid w:val="007E776C"/>
     <w:rsid w:val="00CB7391"/>
   </w:rsids>
   <m:mathPr>
@@ -4896,7 +4856,7 @@
 </file>
 
 <file path=customXml/itemProps2.xml><?xml version="1.0" encoding="utf-8"?>
-<ds:datastoreItem xmlns:ds="http://schemas.openxmlformats.org/officeDocument/2006/customXml" ds:itemID="{0106E63A-A3E5-40DF-B4FC-9DDAD85B32CE}">
+<ds:datastoreItem xmlns:ds="http://schemas.openxmlformats.org/officeDocument/2006/customXml" ds:itemID="{3E816677-C22D-4E3B-9126-9601C2B614B3}">
   <ds:schemaRefs>
     <ds:schemaRef ds:uri="http://schemas.openxmlformats.org/officeDocument/2006/bibliography"/>
   </ds:schemaRefs>

</xml_diff>